<commit_message>
RNE trocando tipo de variável de blob para varchar
</commit_message>
<xml_diff>
--- a/documentacaoTask02/DocumentacaoPI.docx
+++ b/documentacaoTask02/DocumentacaoPI.docx
@@ -1734,14 +1734,14 @@
                 <w:sz w:val="20"/>
                 <w:szCs w:val="20"/>
               </w:rPr>
-              <w:t>blob</w:t>
-            </w:r>
-            <w:r>
-              <w:rPr>
-                <w:sz w:val="20"/>
-                <w:szCs w:val="20"/>
-              </w:rPr>
-              <w:t xml:space="preserve"> – inserir registro/anexar foto</w:t>
+              <w:t>Varchar</w:t>
+            </w:r>
+            <w:r>
+              <w:rPr>
+                <w:sz w:val="20"/>
+                <w:szCs w:val="20"/>
+              </w:rPr>
+              <w:t xml:space="preserve"> – inserir registro</w:t>
             </w:r>
           </w:p>
         </w:tc>
@@ -2991,7 +2991,7 @@
         <w:noProof/>
         <w:color w:val="000000"/>
       </w:rPr>
-      <w:t>junho de 2021</w:t>
+      <w:t>julho de 2021</w:t>
     </w:r>
     <w:r>
       <w:rPr>
@@ -3418,6 +3418,7 @@
     <w:lsdException w:name="HTML Sample" w:semiHidden="1" w:unhideWhenUsed="1"/>
     <w:lsdException w:name="HTML Typewriter" w:semiHidden="1" w:unhideWhenUsed="1"/>
     <w:lsdException w:name="HTML Variable" w:semiHidden="1" w:unhideWhenUsed="1"/>
+    <w:lsdException w:name="Normal Table" w:semiHidden="1" w:unhideWhenUsed="1"/>
     <w:lsdException w:name="annotation subject" w:semiHidden="1" w:unhideWhenUsed="1"/>
     <w:lsdException w:name="No List" w:semiHidden="1" w:unhideWhenUsed="1"/>
     <w:lsdException w:name="Outline List 1" w:semiHidden="1" w:unhideWhenUsed="1"/>
@@ -3460,8 +3461,11 @@
     <w:lsdException w:name="Table Contemporary" w:semiHidden="1" w:unhideWhenUsed="1"/>
     <w:lsdException w:name="Table Elegant" w:semiHidden="1" w:unhideWhenUsed="1"/>
     <w:lsdException w:name="Table Professional" w:semiHidden="1" w:unhideWhenUsed="1"/>
+    <w:lsdException w:name="Table Subtle 1" w:semiHidden="1" w:unhideWhenUsed="1"/>
     <w:lsdException w:name="Table Subtle 2" w:semiHidden="1" w:unhideWhenUsed="1"/>
     <w:lsdException w:name="Table Web 1" w:semiHidden="1" w:unhideWhenUsed="1"/>
+    <w:lsdException w:name="Table Web 2" w:semiHidden="1" w:unhideWhenUsed="1"/>
+    <w:lsdException w:name="Table Web 3" w:semiHidden="1" w:unhideWhenUsed="1"/>
     <w:lsdException w:name="Balloon Text" w:semiHidden="1" w:unhideWhenUsed="1"/>
     <w:lsdException w:name="Table Grid" w:uiPriority="39"/>
     <w:lsdException w:name="Table Theme" w:semiHidden="1" w:unhideWhenUsed="1"/>

</xml_diff>